<commit_message>
vault backup: 06-01-2025 19:00:03
Affected files:
.obsidian/workspace.json
Itinerari/Japan/Solo con i luoghi/11 giorni/Itinerario Tokyo-Kyoto (11 gg) (2-dic-2025 -- 14-dic-2025).docx
Itinerari/Japan/Solo con i luoghi/11 giorni/~WRL0005.tmp
</commit_message>
<xml_diff>
--- a/Itinerari/Japan/Solo con i luoghi/11 giorni/Itinerario Tokyo-Kyoto (11 gg) (2-dic-2025 -- 14-dic-2025).docx
+++ b/Itinerari/Japan/Solo con i luoghi/11 giorni/Itinerario Tokyo-Kyoto (11 gg) (2-dic-2025 -- 14-dic-2025).docx
@@ -2128,7 +2128,23 @@
             <w:rStyle w:val="Hyperlink"/>
             <w:rFonts w:ascii="Times New Roman" w:hAnsi="Times New Roman" w:cs="Times New Roman"/>
           </w:rPr>
-          <w:t>Dettagli</w:t>
+          <w:t>Dettag</w:t>
+        </w:r>
+        <w:bookmarkStart w:id="3" w:name="_GoBack"/>
+        <w:bookmarkEnd w:id="3"/>
+        <w:r>
+          <w:rPr>
+            <w:rStyle w:val="Hyperlink"/>
+            <w:rFonts w:ascii="Times New Roman" w:hAnsi="Times New Roman" w:cs="Times New Roman"/>
+          </w:rPr>
+          <w:t>l</w:t>
+        </w:r>
+        <w:r>
+          <w:rPr>
+            <w:rStyle w:val="Hyperlink"/>
+            <w:rFonts w:ascii="Times New Roman" w:hAnsi="Times New Roman" w:cs="Times New Roman"/>
+          </w:rPr>
+          <w:t>i</w:t>
         </w:r>
         <w:proofErr w:type="spellEnd"/>
         <w:r>
@@ -2163,7 +2179,7 @@
           <w:lang w:val="it-IT"/>
         </w:rPr>
       </w:pPr>
-      <w:bookmarkStart w:id="3" w:name="itinerario-base"/>
+      <w:bookmarkStart w:id="4" w:name="itinerario-base"/>
       <w:bookmarkEnd w:id="2"/>
     </w:p>
     <w:p>
@@ -2203,6 +2219,7 @@
       <w:r>
         <w:rPr>
           <w:rFonts w:ascii="Times New Roman" w:hAnsi="Times New Roman" w:cs="Times New Roman"/>
+          <w:highlight w:val="lightGray"/>
           <w:lang w:val="it-IT"/>
         </w:rPr>
         <w:t>Accanto tra parentesi sono gli orari di apertura al pubblico</w:t>
@@ -2215,8 +2232,8 @@
           <w:rFonts w:ascii="Times New Roman" w:hAnsi="Times New Roman" w:cs="Times New Roman"/>
         </w:rPr>
       </w:pPr>
-      <w:bookmarkStart w:id="4" w:name="tokyo東京"/>
-      <w:bookmarkEnd w:id="3"/>
+      <w:bookmarkStart w:id="5" w:name="tokyo東京"/>
+      <w:bookmarkEnd w:id="4"/>
       <w:proofErr w:type="gramStart"/>
       <w:r>
         <w:rPr>
@@ -2736,7 +2753,7 @@
           <w:rFonts w:ascii="Times New Roman" w:hAnsi="Times New Roman" w:cs="Times New Roman"/>
         </w:rPr>
       </w:pPr>
-      <w:bookmarkStart w:id="5" w:name="sotto-richiesta"/>
+      <w:bookmarkStart w:id="6" w:name="sotto-richiesta"/>
       <w:r>
         <w:rPr>
           <w:rFonts w:ascii="Times New Roman" w:hAnsi="Times New Roman" w:cs="Times New Roman"/>
@@ -2873,9 +2890,9 @@
           <w:rFonts w:ascii="Times New Roman" w:hAnsi="Times New Roman" w:cs="Times New Roman"/>
         </w:rPr>
       </w:pPr>
-      <w:bookmarkStart w:id="6" w:name="kyoto京都"/>
-      <w:bookmarkEnd w:id="4"/>
+      <w:bookmarkStart w:id="7" w:name="kyoto京都"/>
       <w:bookmarkEnd w:id="5"/>
+      <w:bookmarkEnd w:id="6"/>
       <w:proofErr w:type="gramStart"/>
       <w:r>
         <w:rPr>
@@ -3353,8 +3370,8 @@
           <w:lang w:val="it-IT"/>
         </w:rPr>
       </w:pPr>
-      <w:bookmarkStart w:id="7" w:name="dettaglio"/>
-      <w:bookmarkEnd w:id="6"/>
+      <w:bookmarkStart w:id="8" w:name="dettaglio"/>
+      <w:bookmarkEnd w:id="7"/>
       <w:r>
         <w:rPr>
           <w:rFonts w:ascii="Times New Roman" w:hAnsi="Times New Roman" w:cs="Times New Roman"/>
@@ -3372,7 +3389,7 @@
           <w:lang w:val="it-IT"/>
         </w:rPr>
       </w:pPr>
-      <w:bookmarkStart w:id="8" w:name="X5fb5817ce69584c6a0fe5a6dae4fca9ecd6d39f"/>
+      <w:bookmarkStart w:id="9" w:name="X5fb5817ce69584c6a0fe5a6dae4fca9ecd6d39f"/>
       <w:r>
         <w:rPr>
           <w:rFonts w:ascii="Times New Roman" w:hAnsi="Times New Roman" w:cs="Times New Roman"/>
@@ -3559,8 +3576,8 @@
           <w:rFonts w:ascii="Times New Roman" w:hAnsi="Times New Roman" w:cs="Times New Roman"/>
         </w:rPr>
       </w:pPr>
-      <w:bookmarkStart w:id="9" w:name="giorno-1-3-dicembre-2025-1-tokyo"/>
-      <w:bookmarkEnd w:id="8"/>
+      <w:bookmarkStart w:id="10" w:name="giorno-1-3-dicembre-2025-1-tokyo"/>
+      <w:bookmarkEnd w:id="9"/>
       <w:r>
         <w:rPr>
           <w:rFonts w:ascii="Times New Roman" w:hAnsi="Times New Roman" w:cs="Times New Roman"/>
@@ -3772,8 +3789,8 @@
           <w:rFonts w:ascii="Times New Roman" w:hAnsi="Times New Roman" w:cs="Times New Roman"/>
         </w:rPr>
       </w:pPr>
-      <w:bookmarkStart w:id="10" w:name="giorno-2-4-dicembre-2025-2-tokyo"/>
-      <w:bookmarkEnd w:id="9"/>
+      <w:bookmarkStart w:id="11" w:name="giorno-2-4-dicembre-2025-2-tokyo"/>
+      <w:bookmarkEnd w:id="10"/>
       <w:r>
         <w:rPr>
           <w:rFonts w:ascii="Times New Roman" w:hAnsi="Times New Roman" w:cs="Times New Roman"/>
@@ -3824,14 +3841,20 @@
           <w:rFonts w:ascii="Times New Roman" w:hAnsi="Times New Roman" w:cs="Times New Roman"/>
         </w:rPr>
       </w:pPr>
-      <w:r>
-        <w:rPr>
-          <w:rFonts w:ascii="Times New Roman" w:hAnsi="Times New Roman" w:cs="Times New Roman"/>
-        </w:rPr>
-        <w:t>Santuario Kanda</w:t>
-      </w:r>
-      <w:bookmarkStart w:id="11" w:name="_GoBack"/>
-      <w:bookmarkEnd w:id="11"/>
+      <w:proofErr w:type="spellStart"/>
+      <w:r>
+        <w:rPr>
+          <w:rFonts w:ascii="Times New Roman" w:hAnsi="Times New Roman" w:cs="Times New Roman"/>
+        </w:rPr>
+        <w:t>Santuario</w:t>
+      </w:r>
+      <w:proofErr w:type="spellEnd"/>
+      <w:r>
+        <w:rPr>
+          <w:rFonts w:ascii="Times New Roman" w:hAnsi="Times New Roman" w:cs="Times New Roman"/>
+        </w:rPr>
+        <w:t xml:space="preserve"> Kanda</w:t>
+      </w:r>
       <w:r>
         <w:rPr>
           <w:rFonts w:ascii="Times New Roman" w:hAnsi="Times New Roman" w:cs="Times New Roman"/>
@@ -3911,7 +3934,7 @@
         </w:rPr>
       </w:pPr>
       <w:bookmarkStart w:id="12" w:name="giorno-3-5-dicembre-2025-3-tokyo"/>
-      <w:bookmarkEnd w:id="10"/>
+      <w:bookmarkEnd w:id="11"/>
       <w:r>
         <w:rPr>
           <w:rFonts w:ascii="Times New Roman" w:hAnsi="Times New Roman" w:cs="Times New Roman"/>
@@ -4954,7 +4977,7 @@
         </w:rPr>
         <w:t>IVO A ROMA FIUMICINO</w:t>
       </w:r>
-      <w:bookmarkEnd w:id="7"/>
+      <w:bookmarkEnd w:id="8"/>
       <w:bookmarkEnd w:id="23"/>
     </w:p>
     <w:sectPr>
@@ -4973,7 +4996,7 @@
 <w:numbering xmlns:wpc="http://schemas.microsoft.com/office/word/2010/wordprocessingCanvas" xmlns:cx="http://schemas.microsoft.com/office/drawing/2014/chartex" xmlns:cx1="http://schemas.microsoft.com/office/drawing/2015/9/8/chartex" xmlns:mc="http://schemas.openxmlformats.org/markup-compatibility/2006" xmlns:o="urn:schemas-microsoft-com:office:office" xmlns:r="http://schemas.openxmlformats.org/officeDocument/2006/relationships" xmlns:m="http://schemas.openxmlformats.org/officeDocument/2006/math" xmlns:v="urn:schemas-microsoft-com:vml" xmlns:wp14="http://schemas.microsoft.com/office/word/2010/wordprocessingDrawing" xmlns:wp="http://schemas.openxmlformats.org/drawingml/2006/wordprocessingDrawing" xmlns:w10="urn:schemas-microsoft-com:office:word" xmlns:w="http://schemas.openxmlformats.org/wordprocessingml/2006/main" xmlns:w14="http://schemas.microsoft.com/office/word/2010/wordml" xmlns:w15="http://schemas.microsoft.com/office/word/2012/wordml" xmlns:w16se="http://schemas.microsoft.com/office/word/2015/wordml/symex" xmlns:wpg="http://schemas.microsoft.com/office/word/2010/wordprocessingGroup" xmlns:wpi="http://schemas.microsoft.com/office/word/2010/wordprocessingInk" xmlns:wne="http://schemas.microsoft.com/office/word/2006/wordml" xmlns:wps="http://schemas.microsoft.com/office/word/2010/wordprocessingShape" mc:Ignorable="w14 w15 w16se wp14">
   <w:numPicBullet w:numPicBulletId="0">
     <w:pict>
-      <v:rect id="_x0000_i1059" style="width:0;height:1.5pt" o:hralign="center" o:bullet="t" o:hrstd="t" o:hr="t"/>
+      <v:rect id="_x0000_i1062" style="width:0;height:1.5pt" o:hralign="center" o:bullet="t" o:hrstd="t" o:hr="t"/>
     </w:pict>
   </w:numPicBullet>
   <w:abstractNum w:abstractNumId="0" w15:restartNumberingAfterBreak="0">
@@ -6886,6 +6909,15 @@
       </w:tcPr>
     </w:tblStylePr>
   </w:style>
+  <w:style w:type="character" w:styleId="FollowedHyperlink">
+    <w:name w:val="FollowedHyperlink"/>
+    <w:basedOn w:val="DefaultParagraphFont"/>
+    <w:rsid w:val="00C2596B"/>
+    <w:rPr>
+      <w:color w:val="96607D" w:themeColor="followedHyperlink"/>
+      <w:u w:val="single"/>
+    </w:rPr>
+  </w:style>
 </w:styles>
 </file>
 

</xml_diff>

<commit_message>
vault backup: 06-01-2025 19:06:03
Affected files:
.obsidian/workspace.json
Itinerari/Japan/Solo con i luoghi/11 giorni/Itinerario Tokyo-Kyoto (11 gg) (2-dic-2025 -- 14-dic-2025).docx
Itinerari/Japan/Solo con i luoghi/11 giorni/~$inerario Tokyo-Kyoto (11 gg) (2-dic-2025 -- 14-dic-2025).docx
Itinerari/Japan/Solo con i luoghi/11 giorni/~WRL0005.tmp
</commit_message>
<xml_diff>
--- a/Itinerari/Japan/Solo con i luoghi/11 giorni/Itinerario Tokyo-Kyoto (11 gg) (2-dic-2025 -- 14-dic-2025).docx
+++ b/Itinerari/Japan/Solo con i luoghi/11 giorni/Itinerario Tokyo-Kyoto (11 gg) (2-dic-2025 -- 14-dic-2025).docx
@@ -2130,8 +2130,6 @@
           </w:rPr>
           <w:t>Dettag</w:t>
         </w:r>
-        <w:bookmarkStart w:id="3" w:name="_GoBack"/>
-        <w:bookmarkEnd w:id="3"/>
         <w:r>
           <w:rPr>
             <w:rStyle w:val="Hyperlink"/>
@@ -2179,7 +2177,7 @@
           <w:lang w:val="it-IT"/>
         </w:rPr>
       </w:pPr>
-      <w:bookmarkStart w:id="4" w:name="itinerario-base"/>
+      <w:bookmarkStart w:id="3" w:name="itinerario-base"/>
       <w:bookmarkEnd w:id="2"/>
     </w:p>
     <w:p>
@@ -2232,8 +2230,8 @@
           <w:rFonts w:ascii="Times New Roman" w:hAnsi="Times New Roman" w:cs="Times New Roman"/>
         </w:rPr>
       </w:pPr>
-      <w:bookmarkStart w:id="5" w:name="tokyo東京"/>
-      <w:bookmarkEnd w:id="4"/>
+      <w:bookmarkStart w:id="4" w:name="tokyo東京"/>
+      <w:bookmarkEnd w:id="3"/>
       <w:proofErr w:type="gramStart"/>
       <w:r>
         <w:rPr>
@@ -2753,7 +2751,7 @@
           <w:rFonts w:ascii="Times New Roman" w:hAnsi="Times New Roman" w:cs="Times New Roman"/>
         </w:rPr>
       </w:pPr>
-      <w:bookmarkStart w:id="6" w:name="sotto-richiesta"/>
+      <w:bookmarkStart w:id="5" w:name="sotto-richiesta"/>
       <w:r>
         <w:rPr>
           <w:rFonts w:ascii="Times New Roman" w:hAnsi="Times New Roman" w:cs="Times New Roman"/>
@@ -2890,9 +2888,9 @@
           <w:rFonts w:ascii="Times New Roman" w:hAnsi="Times New Roman" w:cs="Times New Roman"/>
         </w:rPr>
       </w:pPr>
-      <w:bookmarkStart w:id="7" w:name="kyoto京都"/>
+      <w:bookmarkStart w:id="6" w:name="kyoto京都"/>
+      <w:bookmarkEnd w:id="4"/>
       <w:bookmarkEnd w:id="5"/>
-      <w:bookmarkEnd w:id="6"/>
       <w:proofErr w:type="gramStart"/>
       <w:r>
         <w:rPr>
@@ -3370,8 +3368,8 @@
           <w:lang w:val="it-IT"/>
         </w:rPr>
       </w:pPr>
-      <w:bookmarkStart w:id="8" w:name="dettaglio"/>
-      <w:bookmarkEnd w:id="7"/>
+      <w:bookmarkStart w:id="7" w:name="dettaglio"/>
+      <w:bookmarkEnd w:id="6"/>
       <w:r>
         <w:rPr>
           <w:rFonts w:ascii="Times New Roman" w:hAnsi="Times New Roman" w:cs="Times New Roman"/>
@@ -3389,7 +3387,7 @@
           <w:lang w:val="it-IT"/>
         </w:rPr>
       </w:pPr>
-      <w:bookmarkStart w:id="9" w:name="X5fb5817ce69584c6a0fe5a6dae4fca9ecd6d39f"/>
+      <w:bookmarkStart w:id="8" w:name="X5fb5817ce69584c6a0fe5a6dae4fca9ecd6d39f"/>
       <w:r>
         <w:rPr>
           <w:rFonts w:ascii="Times New Roman" w:hAnsi="Times New Roman" w:cs="Times New Roman"/>
@@ -3576,8 +3574,8 @@
           <w:rFonts w:ascii="Times New Roman" w:hAnsi="Times New Roman" w:cs="Times New Roman"/>
         </w:rPr>
       </w:pPr>
-      <w:bookmarkStart w:id="10" w:name="giorno-1-3-dicembre-2025-1-tokyo"/>
-      <w:bookmarkEnd w:id="9"/>
+      <w:bookmarkStart w:id="9" w:name="giorno-1-3-dicembre-2025-1-tokyo"/>
+      <w:bookmarkEnd w:id="8"/>
       <w:r>
         <w:rPr>
           <w:rFonts w:ascii="Times New Roman" w:hAnsi="Times New Roman" w:cs="Times New Roman"/>
@@ -3789,8 +3787,8 @@
           <w:rFonts w:ascii="Times New Roman" w:hAnsi="Times New Roman" w:cs="Times New Roman"/>
         </w:rPr>
       </w:pPr>
-      <w:bookmarkStart w:id="11" w:name="giorno-2-4-dicembre-2025-2-tokyo"/>
-      <w:bookmarkEnd w:id="10"/>
+      <w:bookmarkStart w:id="10" w:name="giorno-2-4-dicembre-2025-2-tokyo"/>
+      <w:bookmarkEnd w:id="9"/>
       <w:r>
         <w:rPr>
           <w:rFonts w:ascii="Times New Roman" w:hAnsi="Times New Roman" w:cs="Times New Roman"/>
@@ -3933,8 +3931,8 @@
           <w:rFonts w:ascii="Times New Roman" w:hAnsi="Times New Roman" w:cs="Times New Roman"/>
         </w:rPr>
       </w:pPr>
-      <w:bookmarkStart w:id="12" w:name="giorno-3-5-dicembre-2025-3-tokyo"/>
-      <w:bookmarkEnd w:id="11"/>
+      <w:bookmarkStart w:id="11" w:name="giorno-3-5-dicembre-2025-3-tokyo"/>
+      <w:bookmarkEnd w:id="10"/>
       <w:r>
         <w:rPr>
           <w:rFonts w:ascii="Times New Roman" w:hAnsi="Times New Roman" w:cs="Times New Roman"/>
@@ -4031,8 +4029,8 @@
         </w:rPr>
         <w:t>( 10:00 - 16:30 )</w:t>
       </w:r>
-      <w:bookmarkStart w:id="13" w:name="giorno-4-6-dicembre-2025-4-tokyo"/>
-      <w:bookmarkEnd w:id="12"/>
+      <w:bookmarkStart w:id="12" w:name="giorno-4-6-dicembre-2025-4-tokyo"/>
+      <w:bookmarkEnd w:id="11"/>
     </w:p>
     <w:p>
       <w:pPr>
@@ -4124,18 +4122,28 @@
     <w:p>
       <w:pPr>
         <w:pStyle w:val="Compact"/>
+        <w:rPr>
+          <w:rFonts w:ascii="Times New Roman" w:hAnsi="Times New Roman" w:cs="Times New Roman"/>
+        </w:rPr>
+      </w:pPr>
+    </w:p>
+    <w:p>
+      <w:pPr>
+        <w:pStyle w:val="Compact"/>
         <w:numPr>
           <w:ilvl w:val="0"/>
           <w:numId w:val="12"/>
         </w:numPr>
         <w:rPr>
           <w:rFonts w:ascii="Times New Roman" w:hAnsi="Times New Roman" w:cs="Times New Roman"/>
+          <w:highlight w:val="green"/>
         </w:rPr>
       </w:pPr>
       <w:proofErr w:type="spellStart"/>
       <w:r>
         <w:rPr>
           <w:rFonts w:ascii="Times New Roman" w:hAnsi="Times New Roman" w:cs="Times New Roman"/>
+          <w:highlight w:val="green"/>
         </w:rPr>
         <w:t>Kodokan</w:t>
       </w:r>
@@ -4143,12 +4151,14 @@
       <w:r>
         <w:rPr>
           <w:rFonts w:ascii="Times New Roman" w:hAnsi="Times New Roman" w:cs="Times New Roman"/>
+          <w:highlight w:val="green"/>
         </w:rPr>
         <w:t xml:space="preserve"> dojo judo</w:t>
       </w:r>
       <w:r>
         <w:rPr>
           <w:rFonts w:ascii="Times New Roman" w:hAnsi="Times New Roman" w:cs="Times New Roman"/>
+          <w:highlight w:val="green"/>
         </w:rPr>
         <w:t>( 16:00-20:00 )</w:t>
       </w:r>
@@ -4162,17 +4172,20 @@
         </w:numPr>
         <w:rPr>
           <w:rFonts w:ascii="Times New Roman" w:hAnsi="Times New Roman" w:cs="Times New Roman"/>
-        </w:rPr>
-      </w:pPr>
-      <w:r>
-        <w:rPr>
-          <w:rFonts w:ascii="Times New Roman" w:hAnsi="Times New Roman" w:cs="Times New Roman"/>
+          <w:highlight w:val="green"/>
+        </w:rPr>
+      </w:pPr>
+      <w:r>
+        <w:rPr>
+          <w:rFonts w:ascii="Times New Roman" w:hAnsi="Times New Roman" w:cs="Times New Roman"/>
+          <w:highlight w:val="green"/>
         </w:rPr>
         <w:t>The making of harry potter</w:t>
       </w:r>
       <w:r>
         <w:rPr>
           <w:rFonts w:ascii="Times New Roman" w:hAnsi="Times New Roman" w:cs="Times New Roman"/>
+          <w:highlight w:val="green"/>
         </w:rPr>
         <w:t xml:space="preserve"> ( 8:30 -18:30 )</w:t>
       </w:r>
@@ -4200,6 +4213,8 @@
           <w:rFonts w:ascii="Times New Roman" w:hAnsi="Times New Roman" w:cs="Times New Roman"/>
         </w:rPr>
       </w:pPr>
+      <w:bookmarkStart w:id="13" w:name="_GoBack"/>
+      <w:bookmarkEnd w:id="13"/>
     </w:p>
     <w:p>
       <w:pPr>
@@ -4209,7 +4224,7 @@
         </w:rPr>
       </w:pPr>
       <w:bookmarkStart w:id="14" w:name="giorno-5-7-dicembre-2025-5-tokyo"/>
-      <w:bookmarkEnd w:id="13"/>
+      <w:bookmarkEnd w:id="12"/>
       <w:r>
         <w:rPr>
           <w:rFonts w:ascii="Times New Roman" w:hAnsi="Times New Roman" w:cs="Times New Roman"/>
@@ -4919,9 +4934,32 @@
       <w:r>
         <w:rPr>
           <w:rFonts w:ascii="Times New Roman" w:hAnsi="Times New Roman" w:cs="Times New Roman"/>
-          <w:lang w:val="it-IT"/>
-        </w:rPr>
-        <w:t>**13:20 ora Giappone | 05:20 ora italiana : PARTENZA DA HANEDA AIRPORT</w:t>
+          <w:b/>
+          <w:lang w:val="it-IT"/>
+        </w:rPr>
+        <w:t>13:20 ora Giappone | 05:20 ora</w:t>
+      </w:r>
+      <w:r>
+        <w:rPr>
+          <w:rFonts w:ascii="Times New Roman" w:hAnsi="Times New Roman" w:cs="Times New Roman"/>
+          <w:lang w:val="it-IT"/>
+        </w:rPr>
+        <w:t xml:space="preserve"> </w:t>
+      </w:r>
+      <w:r>
+        <w:rPr>
+          <w:rFonts w:ascii="Times New Roman" w:hAnsi="Times New Roman" w:cs="Times New Roman"/>
+          <w:b/>
+          <w:lang w:val="it-IT"/>
+        </w:rPr>
+        <w:t>italiana</w:t>
+      </w:r>
+      <w:r>
+        <w:rPr>
+          <w:rFonts w:ascii="Times New Roman" w:hAnsi="Times New Roman" w:cs="Times New Roman"/>
+          <w:lang w:val="it-IT"/>
+        </w:rPr>
+        <w:t xml:space="preserve"> : PARTENZA DA HANEDA AIRPORT</w:t>
       </w:r>
     </w:p>
     <w:p>
@@ -4977,7 +5015,7 @@
         </w:rPr>
         <w:t>IVO A ROMA FIUMICINO</w:t>
       </w:r>
-      <w:bookmarkEnd w:id="8"/>
+      <w:bookmarkEnd w:id="7"/>
       <w:bookmarkEnd w:id="23"/>
     </w:p>
     <w:sectPr>
@@ -4996,7 +5034,7 @@
 <w:numbering xmlns:wpc="http://schemas.microsoft.com/office/word/2010/wordprocessingCanvas" xmlns:cx="http://schemas.microsoft.com/office/drawing/2014/chartex" xmlns:cx1="http://schemas.microsoft.com/office/drawing/2015/9/8/chartex" xmlns:mc="http://schemas.openxmlformats.org/markup-compatibility/2006" xmlns:o="urn:schemas-microsoft-com:office:office" xmlns:r="http://schemas.openxmlformats.org/officeDocument/2006/relationships" xmlns:m="http://schemas.openxmlformats.org/officeDocument/2006/math" xmlns:v="urn:schemas-microsoft-com:vml" xmlns:wp14="http://schemas.microsoft.com/office/word/2010/wordprocessingDrawing" xmlns:wp="http://schemas.openxmlformats.org/drawingml/2006/wordprocessingDrawing" xmlns:w10="urn:schemas-microsoft-com:office:word" xmlns:w="http://schemas.openxmlformats.org/wordprocessingml/2006/main" xmlns:w14="http://schemas.microsoft.com/office/word/2010/wordml" xmlns:w15="http://schemas.microsoft.com/office/word/2012/wordml" xmlns:w16se="http://schemas.microsoft.com/office/word/2015/wordml/symex" xmlns:wpg="http://schemas.microsoft.com/office/word/2010/wordprocessingGroup" xmlns:wpi="http://schemas.microsoft.com/office/word/2010/wordprocessingInk" xmlns:wne="http://schemas.microsoft.com/office/word/2006/wordml" xmlns:wps="http://schemas.microsoft.com/office/word/2010/wordprocessingShape" mc:Ignorable="w14 w15 w16se wp14">
   <w:numPicBullet w:numPicBulletId="0">
     <w:pict>
-      <v:rect id="_x0000_i1062" style="width:0;height:1.5pt" o:hralign="center" o:bullet="t" o:hrstd="t" o:hr="t"/>
+      <v:rect id="_x0000_i1072" style="width:0;height:1.5pt" o:hralign="center" o:bullet="t" o:hrstd="t" o:hr="t"/>
     </w:pict>
   </w:numPicBullet>
   <w:abstractNum w:abstractNumId="0" w15:restartNumberingAfterBreak="0">
@@ -5636,7 +5674,6 @@
     <w:next w:val="BodyText"/>
     <w:link w:val="Heading3Char"/>
     <w:uiPriority w:val="9"/>
-    <w:semiHidden/>
     <w:unhideWhenUsed/>
     <w:qFormat/>
     <w:rsid w:val="00A10FD9"/>
@@ -5991,7 +6028,6 @@
     <w:basedOn w:val="DefaultParagraphFont"/>
     <w:link w:val="Heading3"/>
     <w:uiPriority w:val="9"/>
-    <w:semiHidden/>
     <w:rsid w:val="00A10FD9"/>
     <w:rPr>
       <w:rFonts w:eastAsiaTheme="majorEastAsia" w:cstheme="majorBidi"/>

</xml_diff>